<commit_message>
Multiple comparators, readme, heap explation and sort.jar
</commit_message>
<xml_diff>
--- a/Group1_MarkingCriteria.docx
+++ b/Group1_MarkingCriteria.docx
@@ -469,7 +469,14 @@
                 <w:sz w:val="20"/>
                 <w:szCs w:val="20"/>
               </w:rPr>
-              <w:t>90</w:t>
+              <w:t>10</w:t>
+            </w:r>
+            <w:r>
+              <w:rPr>
+                <w:sz w:val="20"/>
+                <w:szCs w:val="20"/>
+              </w:rPr>
+              <w:t>0</w:t>
             </w:r>
           </w:p>
           <w:p>
@@ -964,7 +971,6 @@
             <w:pPr>
               <w:spacing w:before="60"/>
               <w:rPr>
-                <w:b/>
                 <w:sz w:val="20"/>
                 <w:szCs w:val="20"/>
               </w:rPr>
@@ -982,6 +988,31 @@
                 <w:szCs w:val="20"/>
               </w:rPr>
               <w:t>100</w:t>
+            </w:r>
+          </w:p>
+          <w:p>
+            <w:pPr>
+              <w:spacing w:before="60"/>
+              <w:rPr>
+                <w:b/>
+                <w:sz w:val="20"/>
+                <w:szCs w:val="20"/>
+              </w:rPr>
+            </w:pPr>
+            <w:r>
+              <w:rPr>
+                <w:sz w:val="20"/>
+                <w:szCs w:val="20"/>
+              </w:rPr>
+              <w:t xml:space="preserve">At first, we implemented the comparators as a single class. After receiving feedback from the </w:t>
+            </w:r>
+            <w:r>
+              <w:rPr>
+                <w:sz w:val="20"/>
+                <w:szCs w:val="20"/>
+              </w:rPr>
+              <w:lastRenderedPageBreak/>
+              <w:t>instructor, we were able to modify it. Now, each comparator has its own class, and the height is sorted using the comparable interface.</w:t>
             </w:r>
           </w:p>
         </w:tc>
@@ -1361,7 +1392,6 @@
             <w:pPr>
               <w:jc w:val="right"/>
               <w:rPr>
-                <w:b/>
                 <w:sz w:val="20"/>
                 <w:szCs w:val="20"/>
               </w:rPr>
@@ -1379,6 +1409,23 @@
                 <w:szCs w:val="20"/>
               </w:rPr>
               <w:t>100</w:t>
+            </w:r>
+          </w:p>
+          <w:p>
+            <w:pPr>
+              <w:jc w:val="right"/>
+              <w:rPr>
+                <w:b/>
+                <w:sz w:val="20"/>
+                <w:szCs w:val="20"/>
+              </w:rPr>
+            </w:pPr>
+            <w:r>
+              <w:rPr>
+                <w:sz w:val="20"/>
+                <w:szCs w:val="20"/>
+              </w:rPr>
+              <w:t>We tried to follow the naming conventions reviewed in class.</w:t>
             </w:r>
           </w:p>
         </w:tc>
@@ -2381,7 +2428,6 @@
             <w:pPr>
               <w:jc w:val="right"/>
               <w:rPr>
-                <w:b/>
                 <w:sz w:val="20"/>
                 <w:szCs w:val="20"/>
               </w:rPr>
@@ -2399,6 +2445,23 @@
                 <w:szCs w:val="20"/>
               </w:rPr>
               <w:t>100</w:t>
+            </w:r>
+          </w:p>
+          <w:p>
+            <w:pPr>
+              <w:jc w:val="right"/>
+              <w:rPr>
+                <w:b/>
+                <w:sz w:val="20"/>
+                <w:szCs w:val="20"/>
+              </w:rPr>
+            </w:pPr>
+            <w:r>
+              <w:rPr>
+                <w:sz w:val="20"/>
+                <w:szCs w:val="20"/>
+              </w:rPr>
+              <w:t>The instructions asked to choose an algorithm that was different from the ones outlined in the document. We chose heap because we were not familiar with binary trees and wanted to learn more about them.</w:t>
             </w:r>
           </w:p>
         </w:tc>
@@ -2560,7 +2623,6 @@
             <w:pPr>
               <w:jc w:val="right"/>
               <w:rPr>
-                <w:b/>
                 <w:sz w:val="20"/>
                 <w:szCs w:val="20"/>
               </w:rPr>
@@ -2579,6 +2641,16 @@
               </w:rPr>
               <w:t>100</w:t>
             </w:r>
+          </w:p>
+          <w:p>
+            <w:pPr>
+              <w:jc w:val="right"/>
+              <w:rPr>
+                <w:b/>
+                <w:sz w:val="20"/>
+                <w:szCs w:val="20"/>
+              </w:rPr>
+            </w:pPr>
           </w:p>
         </w:tc>
       </w:tr>
@@ -6528,14 +6600,6 @@
 </file>
 
 <file path=customXml/item1.xml><?xml version="1.0" encoding="utf-8"?>
-<p:properties xmlns:p="http://schemas.microsoft.com/office/2006/metadata/properties" xmlns:xsi="http://www.w3.org/2001/XMLSchema-instance" xmlns:pc="http://schemas.microsoft.com/office/infopath/2007/PartnerControls">
-  <documentManagement>
-    <_activity xmlns="25492cb2-7415-413d-9083-388938000ed4" xsi:nil="true"/>
-  </documentManagement>
-</p:properties>
-</file>
-
-<file path=customXml/item2.xml><?xml version="1.0" encoding="utf-8"?>
 <?mso-contentType ?>
 <FormTemplates xmlns="http://schemas.microsoft.com/sharepoint/v3/contenttype/forms">
   <Display>DocumentLibraryForm</Display>
@@ -6544,11 +6608,15 @@
 </FormTemplates>
 </file>
 
-<file path=customXml/item3.xml><?xml version="1.0" encoding="utf-8"?>
-<b:Sources xmlns:b="http://schemas.openxmlformats.org/officeDocument/2006/bibliography" xmlns="http://schemas.openxmlformats.org/officeDocument/2006/bibliography" SelectedStyle="\MLASeventhEditionOfficeOnline.xsl" StyleName="MLA" Version="7"/>
+<file path=customXml/item2.xml><?xml version="1.0" encoding="utf-8"?>
+<p:properties xmlns:p="http://schemas.microsoft.com/office/2006/metadata/properties" xmlns:xsi="http://www.w3.org/2001/XMLSchema-instance" xmlns:pc="http://schemas.microsoft.com/office/infopath/2007/PartnerControls">
+  <documentManagement>
+    <_activity xmlns="25492cb2-7415-413d-9083-388938000ed4" xsi:nil="true"/>
+  </documentManagement>
+</p:properties>
 </file>
 
-<file path=customXml/item4.xml><?xml version="1.0" encoding="utf-8"?>
+<file path=customXml/item3.xml><?xml version="1.0" encoding="utf-8"?>
 <ct:contentTypeSchema xmlns:ct="http://schemas.microsoft.com/office/2006/metadata/contentType" xmlns:ma="http://schemas.microsoft.com/office/2006/metadata/properties/metaAttributes" ct:_="" ma:_="" ma:contentTypeName="Document" ma:contentTypeID="0x010100EA770D4CCD59A94591F75F720A19D68F" ma:contentTypeVersion="15" ma:contentTypeDescription="Create a new document." ma:contentTypeScope="" ma:versionID="b086eaed2e5052061e320b3d4e3b1a5a">
   <xsd:schema xmlns:xsd="http://www.w3.org/2001/XMLSchema" xmlns:xs="http://www.w3.org/2001/XMLSchema" xmlns:p="http://schemas.microsoft.com/office/2006/metadata/properties" xmlns:ns3="25492cb2-7415-413d-9083-388938000ed4" xmlns:ns4="585b165e-1660-4a60-ac4d-e6e8c1228d4d" targetNamespace="http://schemas.microsoft.com/office/2006/metadata/properties" ma:root="true" ma:fieldsID="fc813c75bd1b2c769e521ebb07e1c445" ns3:_="" ns4:_="">
     <xsd:import namespace="25492cb2-7415-413d-9083-388938000ed4"/>
@@ -6783,24 +6851,11 @@
 </ct:contentTypeSchema>
 </file>
 
-<file path=customXml/itemProps1.xml><?xml version="1.0" encoding="utf-8"?>
-<ds:datastoreItem xmlns:ds="http://schemas.openxmlformats.org/officeDocument/2006/customXml" ds:itemID="{4584C143-F662-49D3-9D64-E26F73651D3B}">
-  <ds:schemaRefs>
-    <ds:schemaRef ds:uri="25492cb2-7415-413d-9083-388938000ed4"/>
-    <ds:schemaRef ds:uri="http://purl.org/dc/terms/"/>
-    <ds:schemaRef ds:uri="http://schemas.openxmlformats.org/package/2006/metadata/core-properties"/>
-    <ds:schemaRef ds:uri="http://schemas.microsoft.com/office/2006/documentManagement/types"/>
-    <ds:schemaRef ds:uri="http://schemas.microsoft.com/office/infopath/2007/PartnerControls"/>
-    <ds:schemaRef ds:uri="585b165e-1660-4a60-ac4d-e6e8c1228d4d"/>
-    <ds:schemaRef ds:uri="http://purl.org/dc/elements/1.1/"/>
-    <ds:schemaRef ds:uri="http://schemas.microsoft.com/office/2006/metadata/properties"/>
-    <ds:schemaRef ds:uri="http://www.w3.org/XML/1998/namespace"/>
-    <ds:schemaRef ds:uri="http://purl.org/dc/dcmitype/"/>
-  </ds:schemaRefs>
-</ds:datastoreItem>
+<file path=customXml/item4.xml><?xml version="1.0" encoding="utf-8"?>
+<b:Sources xmlns:b="http://schemas.openxmlformats.org/officeDocument/2006/bibliography" xmlns="http://schemas.openxmlformats.org/officeDocument/2006/bibliography" SelectedStyle="\MLASeventhEditionOfficeOnline.xsl" StyleName="MLA" Version="7"/>
 </file>
 
-<file path=customXml/itemProps2.xml><?xml version="1.0" encoding="utf-8"?>
+<file path=customXml/itemProps1.xml><?xml version="1.0" encoding="utf-8"?>
 <ds:datastoreItem xmlns:ds="http://schemas.openxmlformats.org/officeDocument/2006/customXml" ds:itemID="{1F071C51-9175-498E-9746-EEB7A4053F2D}">
   <ds:schemaRefs>
     <ds:schemaRef ds:uri="http://schemas.microsoft.com/sharepoint/v3/contenttype/forms"/>
@@ -6808,15 +6863,17 @@
 </ds:datastoreItem>
 </file>
 
-<file path=customXml/itemProps3.xml><?xml version="1.0" encoding="utf-8"?>
-<ds:datastoreItem xmlns:ds="http://schemas.openxmlformats.org/officeDocument/2006/customXml" ds:itemID="{341318CA-1B7D-4924-987B-1C9318C91D7C}">
+<file path=customXml/itemProps2.xml><?xml version="1.0" encoding="utf-8"?>
+<ds:datastoreItem xmlns:ds="http://schemas.openxmlformats.org/officeDocument/2006/customXml" ds:itemID="{4584C143-F662-49D3-9D64-E26F73651D3B}">
   <ds:schemaRefs>
-    <ds:schemaRef ds:uri="http://schemas.openxmlformats.org/officeDocument/2006/bibliography"/>
+    <ds:schemaRef ds:uri="http://schemas.microsoft.com/office/2006/metadata/properties"/>
+    <ds:schemaRef ds:uri="http://schemas.microsoft.com/office/infopath/2007/PartnerControls"/>
+    <ds:schemaRef ds:uri="25492cb2-7415-413d-9083-388938000ed4"/>
   </ds:schemaRefs>
 </ds:datastoreItem>
 </file>
 
-<file path=customXml/itemProps4.xml><?xml version="1.0" encoding="utf-8"?>
+<file path=customXml/itemProps3.xml><?xml version="1.0" encoding="utf-8"?>
 <ds:datastoreItem xmlns:ds="http://schemas.openxmlformats.org/officeDocument/2006/customXml" ds:itemID="{C5BEF06D-58ED-4FF5-AD49-84ABF1F8BD9F}">
   <ds:schemaRefs>
     <ds:schemaRef ds:uri="http://schemas.microsoft.com/office/2006/metadata/contentType"/>
@@ -6833,4 +6890,12 @@
     <ds:schemaRef ds:uri="http://schemas.microsoft.com/internal/obd"/>
   </ds:schemaRefs>
 </ds:datastoreItem>
+</file>
+
+<file path=customXml/itemProps4.xml><?xml version="1.0" encoding="utf-8"?>
+<ds:datastoreItem xmlns:ds="http://schemas.openxmlformats.org/officeDocument/2006/customXml" ds:itemID="{341318CA-1B7D-4924-987B-1C9318C91D7C}">
+  <ds:schemaRefs>
+    <ds:schemaRef ds:uri="http://schemas.openxmlformats.org/officeDocument/2006/bibliography"/>
+  </ds:schemaRefs>
+</ds:datastoreItem>
 </file>
</xml_diff>